<commit_message>
Added information about not currently supporting multiple transcripts
</commit_message>
<xml_diff>
--- a/UserGuide_lrgparser.docx
+++ b/UserGuide_lrgparser.docx
@@ -1,6 +1,6 @@
 
 <file path=word/document.xml><?xml version="1.0" encoding="utf-8"?>
-<w:document xmlns:mv="urn:schemas-microsoft-com:mac:vml" xmlns:mo="http://schemas.microsoft.com/office/mac/office/2008/main" xmlns:ve="http://schemas.openxmlformats.org/markup-compatibility/2006" xmlns:o="urn:schemas-microsoft-com:office:office" xmlns:r="http://schemas.openxmlformats.org/officeDocument/2006/relationships" xmlns:m="http://schemas.openxmlformats.org/officeDocument/2006/math" xmlns:v="urn:schemas-microsoft-com:vml" xmlns:w10="urn:schemas-microsoft-com:office:word" xmlns:w="http://schemas.openxmlformats.org/wordprocessingml/2006/main" xmlns:wne="http://schemas.microsoft.com/office/word/2006/wordml" xmlns:wp="http://schemas.openxmlformats.org/drawingml/2006/wordprocessingDrawing" ve:Ignorable="mv" ve:PreserveAttributes="mv:*">
+<w:document xmlns:wpc="http://schemas.microsoft.com/office/word/2010/wordprocessingCanvas" xmlns:mc="http://schemas.openxmlformats.org/markup-compatibility/2006" xmlns:o="urn:schemas-microsoft-com:office:office" xmlns:r="http://schemas.openxmlformats.org/officeDocument/2006/relationships" xmlns:m="http://schemas.openxmlformats.org/officeDocument/2006/math" xmlns:v="urn:schemas-microsoft-com:vml" xmlns:wp14="http://schemas.microsoft.com/office/word/2010/wordprocessingDrawing" xmlns:wp="http://schemas.openxmlformats.org/drawingml/2006/wordprocessingDrawing" xmlns:w10="urn:schemas-microsoft-com:office:word" xmlns:w="http://schemas.openxmlformats.org/wordprocessingml/2006/main" xmlns:w14="http://schemas.microsoft.com/office/word/2010/wordml" xmlns:w15="http://schemas.microsoft.com/office/word/2012/wordml" xmlns:wpg="http://schemas.microsoft.com/office/word/2010/wordprocessingGroup" xmlns:wpi="http://schemas.microsoft.com/office/word/2010/wordprocessingInk" xmlns:wne="http://schemas.microsoft.com/office/word/2006/wordml" xmlns:wps="http://schemas.microsoft.com/office/word/2010/wordprocessingShape" mc:Ignorable="w14 w15 wp14">
   <w:body>
     <w:p>
       <w:pPr>
@@ -16,7 +16,6 @@
         </w:rPr>
         <w:t xml:space="preserve">User Guide for the LRG Parser </w:t>
       </w:r>
-      <w:proofErr w:type="spellStart"/>
       <w:r>
         <w:rPr>
           <w:b/>
@@ -25,7 +24,6 @@
         </w:rPr>
         <w:t>lrgparser.py</w:t>
       </w:r>
-      <w:proofErr w:type="spellEnd"/>
     </w:p>
     <w:p/>
     <w:p>
@@ -96,30 +94,20 @@
         <w:rPr>
           <w:szCs w:val="20"/>
         </w:rPr>
-        <w:t xml:space="preserve">Program name: </w:t>
-      </w:r>
-      <w:proofErr w:type="spellStart"/>
-      <w:r>
-        <w:rPr>
-          <w:szCs w:val="20"/>
+        <w:t>Program name: lrgparser.py</w:t>
+      </w:r>
+    </w:p>
+    <w:p/>
+    <w:p>
+      <w:r>
+        <w:t xml:space="preserve">The program </w:t>
+      </w:r>
+      <w:r>
+        <w:rPr>
+          <w:i/>
         </w:rPr>
         <w:t>lrgparser.py</w:t>
       </w:r>
-      <w:proofErr w:type="spellEnd"/>
-    </w:p>
-    <w:p/>
-    <w:p>
-      <w:r>
-        <w:t xml:space="preserve">The program </w:t>
-      </w:r>
-      <w:proofErr w:type="spellStart"/>
-      <w:r>
-        <w:rPr>
-          <w:i/>
-        </w:rPr>
-        <w:t>lrgparser.py</w:t>
-      </w:r>
-      <w:proofErr w:type="spellEnd"/>
       <w:r>
         <w:t xml:space="preserve"> takes a Locus Reference Genomic file in xml format downloaded from </w:t>
       </w:r>
@@ -127,19 +115,16 @@
         <w:t>http://www.lrg-sequence.org/</w:t>
       </w:r>
       <w:r>
-        <w:t xml:space="preserve"> and outputs a FASTA formatted file that contains the sequences for each </w:t>
-      </w:r>
-      <w:proofErr w:type="spellStart"/>
-      <w:r>
-        <w:t>exon</w:t>
-      </w:r>
-      <w:proofErr w:type="spellEnd"/>
-      <w:r>
-        <w:t xml:space="preserve"> in the genomic </w:t>
+        <w:t xml:space="preserve"> and outputs a FASTA formatted file that contains the sequences for each exon in the genomic </w:t>
       </w:r>
       <w:r>
         <w:t>sequence.</w:t>
       </w:r>
+      <w:r>
+        <w:t xml:space="preserve"> This version of the tool supports version 1.8 LRG files with a single transcript. LRG files with multiple transcripts are not supported.</w:t>
+      </w:r>
+      <w:bookmarkStart w:id="0" w:name="_GoBack"/>
+      <w:bookmarkEnd w:id="0"/>
     </w:p>
     <w:p/>
     <w:p/>
@@ -222,19 +207,11 @@
       <w:r>
         <w:t xml:space="preserve"> if it is stored in a folder called “programs” in the home directory type </w:t>
       </w:r>
-      <w:proofErr w:type="spellStart"/>
-      <w:r>
-        <w:rPr>
-          <w:rFonts w:ascii="Courier" w:hAnsi="Courier"/>
-        </w:rPr>
-        <w:t>cd</w:t>
-      </w:r>
-      <w:proofErr w:type="spellEnd"/>
-      <w:r>
-        <w:rPr>
-          <w:rFonts w:ascii="Courier" w:hAnsi="Courier"/>
-        </w:rPr>
-        <w:t xml:space="preserve"> programs</w:t>
+      <w:r>
+        <w:rPr>
+          <w:rFonts w:ascii="Courier" w:hAnsi="Courier"/>
+        </w:rPr>
+        <w:t>cd programs</w:t>
       </w:r>
     </w:p>
     <w:p>
@@ -278,21 +255,7 @@
         <w:rPr>
           <w:rFonts w:ascii="Courier" w:hAnsi="Courier"/>
         </w:rPr>
-        <w:t xml:space="preserve"> </w:t>
-      </w:r>
-      <w:proofErr w:type="spellStart"/>
-      <w:r>
-        <w:rPr>
-          <w:rFonts w:ascii="Courier" w:hAnsi="Courier"/>
-        </w:rPr>
-        <w:t>lrgparser.py</w:t>
-      </w:r>
-      <w:proofErr w:type="spellEnd"/>
-      <w:r>
-        <w:rPr>
-          <w:rFonts w:ascii="Courier" w:hAnsi="Courier"/>
-        </w:rPr>
-        <w:t xml:space="preserve"> &lt;</w:t>
+        <w:t xml:space="preserve"> lrgparser.py &lt;</w:t>
       </w:r>
       <w:proofErr w:type="spellStart"/>
       <w:r>
@@ -318,13 +281,8 @@
         </w:numPr>
       </w:pPr>
       <w:r>
-        <w:t>The FASTA file will be saved in the same folder, with the same name as the LRG file, but with the file extension .</w:t>
-      </w:r>
-      <w:proofErr w:type="spellStart"/>
-      <w:r>
-        <w:t>fa</w:t>
-      </w:r>
-      <w:proofErr w:type="spellEnd"/>
+        <w:t>The FASTA file will be saved in the same folder, with the same name as the LRG file, but with the file extension .fa</w:t>
+      </w:r>
     </w:p>
     <w:p/>
     <w:p/>
@@ -368,7 +326,7 @@
           <w:rStyle w:val="pl-s1"/>
           <w:rFonts w:ascii="Courier" w:hAnsi="Courier"/>
         </w:rPr>
-        <w:t xml:space="preserve">Usage: python </w:t>
+        <w:t>Usage: python lrgparser.py &lt;</w:t>
       </w:r>
       <w:proofErr w:type="spellStart"/>
       <w:r>
@@ -376,7 +334,7 @@
           <w:rStyle w:val="pl-s1"/>
           <w:rFonts w:ascii="Courier" w:hAnsi="Courier"/>
         </w:rPr>
-        <w:t>lrgparser.py</w:t>
+        <w:t>input_file</w:t>
       </w:r>
       <w:proofErr w:type="spellEnd"/>
       <w:r>
@@ -384,43 +342,27 @@
           <w:rStyle w:val="pl-s1"/>
           <w:rFonts w:ascii="Courier" w:hAnsi="Courier"/>
         </w:rPr>
-        <w:t xml:space="preserve"> &lt;</w:t>
+        <w:t>&gt;</w:t>
+      </w:r>
+    </w:p>
+    <w:p>
+      <w:r>
+        <w:rPr>
+          <w:rStyle w:val="pl-s1"/>
+        </w:rPr>
+        <w:t xml:space="preserve">Check that you have typed the program running command, including the name of the file, </w:t>
       </w:r>
       <w:proofErr w:type="spellStart"/>
       <w:r>
         <w:rPr>
           <w:rStyle w:val="pl-s1"/>
-          <w:rFonts w:ascii="Courier" w:hAnsi="Courier"/>
-        </w:rPr>
-        <w:t>input_file</w:t>
+        </w:rPr>
+        <w:t>eg</w:t>
       </w:r>
       <w:proofErr w:type="spellEnd"/>
       <w:r>
         <w:rPr>
           <w:rStyle w:val="pl-s1"/>
-          <w:rFonts w:ascii="Courier" w:hAnsi="Courier"/>
-        </w:rPr>
-        <w:t>&gt;</w:t>
-      </w:r>
-    </w:p>
-    <w:p>
-      <w:r>
-        <w:rPr>
-          <w:rStyle w:val="pl-s1"/>
-        </w:rPr>
-        <w:t xml:space="preserve">Check that you have typed the program running command, including the name of the file, </w:t>
-      </w:r>
-      <w:proofErr w:type="spellStart"/>
-      <w:r>
-        <w:rPr>
-          <w:rStyle w:val="pl-s1"/>
-        </w:rPr>
-        <w:t>eg</w:t>
-      </w:r>
-      <w:proofErr w:type="spellEnd"/>
-      <w:r>
-        <w:rPr>
-          <w:rStyle w:val="pl-s1"/>
         </w:rPr>
         <w:t xml:space="preserve"> </w:t>
       </w:r>
@@ -429,30 +371,14 @@
           <w:rStyle w:val="pl-s1"/>
           <w:rFonts w:ascii="Courier" w:hAnsi="Courier"/>
         </w:rPr>
-        <w:t xml:space="preserve">python </w:t>
-      </w:r>
-      <w:proofErr w:type="spellStart"/>
-      <w:r>
-        <w:rPr>
-          <w:rStyle w:val="pl-s1"/>
-          <w:rFonts w:ascii="Courier" w:hAnsi="Courier"/>
-        </w:rPr>
-        <w:t>lrgparser</w:t>
-      </w:r>
-      <w:r>
-        <w:rPr>
-          <w:rStyle w:val="pl-s1"/>
-          <w:rFonts w:ascii="Courier" w:hAnsi="Courier"/>
-        </w:rPr>
-        <w:t>.py</w:t>
-      </w:r>
-      <w:proofErr w:type="spellEnd"/>
-      <w:r>
-        <w:rPr>
-          <w:rStyle w:val="pl-s1"/>
-          <w:rFonts w:ascii="Courier" w:hAnsi="Courier"/>
-        </w:rPr>
-        <w:t xml:space="preserve"> LRG_292.xml</w:t>
+        <w:t>python lrgparser</w:t>
+      </w:r>
+      <w:r>
+        <w:rPr>
+          <w:rStyle w:val="pl-s1"/>
+          <w:rFonts w:ascii="Courier" w:hAnsi="Courier"/>
+        </w:rPr>
+        <w:t>.py LRG_292.xml</w:t>
       </w:r>
     </w:p>
     <w:p/>
@@ -472,15 +398,7 @@
     </w:p>
     <w:p>
       <w:r>
-        <w:t xml:space="preserve">The program </w:t>
-      </w:r>
-      <w:proofErr w:type="spellStart"/>
-      <w:r>
-        <w:t>lrgparser.py</w:t>
-      </w:r>
-      <w:proofErr w:type="spellEnd"/>
-      <w:r>
-        <w:t xml:space="preserve"> has been designed to work with version 1.8 LRG files. If the file you wish to work with is a different version then this program may not work. Please contact the developer.</w:t>
+        <w:t>The program lrgparser.py has been designed to work with version 1.8 LRG files. If the file you wish to work with is a different version then this program may not work. Please contact the developer.</w:t>
       </w:r>
     </w:p>
     <w:p/>
@@ -533,8 +451,9 @@
         <w:rPr>
           <w:i/>
           <w:noProof/>
-          <w:lang w:val="en-US"/>
-        </w:rPr>
+          <w:lang w:eastAsia="en-GB"/>
+        </w:rPr>
+        <w:lastRenderedPageBreak/>
         <w:drawing>
           <wp:inline distT="0" distB="0" distL="0" distR="0">
             <wp:extent cx="4775200" cy="2578855"/>
@@ -551,7 +470,7 @@
                     <pic:cNvPicPr/>
                   </pic:nvPicPr>
                   <pic:blipFill>
-                    <a:blip r:embed="rId5"/>
+                    <a:blip r:embed="rId7"/>
                     <a:srcRect l="12542" t="11576" r="13655" b="35287"/>
                     <a:stretch>
                       <a:fillRect/>
@@ -638,21 +557,12 @@
           <w:rFonts w:ascii="Courier" w:hAnsi="Courier"/>
         </w:rPr>
       </w:pPr>
-      <w:proofErr w:type="gramStart"/>
-      <w:r>
-        <w:rPr>
-          <w:rStyle w:val="pl-s1"/>
-          <w:rFonts w:ascii="Courier" w:hAnsi="Courier"/>
-        </w:rPr>
-        <w:t>input</w:t>
-      </w:r>
-      <w:proofErr w:type="gramEnd"/>
-      <w:r>
-        <w:rPr>
-          <w:rStyle w:val="pl-s1"/>
-          <w:rFonts w:ascii="Courier" w:hAnsi="Courier"/>
-        </w:rPr>
-        <w:t xml:space="preserve"> coordinates are not integers</w:t>
+      <w:r>
+        <w:rPr>
+          <w:rStyle w:val="pl-s1"/>
+          <w:rFonts w:ascii="Courier" w:hAnsi="Courier"/>
+        </w:rPr>
+        <w:t>input coordinates are not integers</w:t>
       </w:r>
     </w:p>
     <w:p>
@@ -672,39 +582,7 @@
           <w:rStyle w:val="pl-s1"/>
           <w:rFonts w:ascii="Courier" w:hAnsi="Courier"/>
         </w:rPr>
-        <w:t xml:space="preserve">List of </w:t>
-      </w:r>
-      <w:proofErr w:type="spellStart"/>
-      <w:r>
-        <w:rPr>
-          <w:rStyle w:val="pl-s1"/>
-          <w:rFonts w:ascii="Courier" w:hAnsi="Courier"/>
-        </w:rPr>
-        <w:t>exon</w:t>
-      </w:r>
-      <w:proofErr w:type="spellEnd"/>
-      <w:r>
-        <w:rPr>
-          <w:rStyle w:val="pl-s1"/>
-          <w:rFonts w:ascii="Courier" w:hAnsi="Courier"/>
-        </w:rPr>
-        <w:t xml:space="preserve"> co-ordinates is empty. No </w:t>
-      </w:r>
-      <w:proofErr w:type="spellStart"/>
-      <w:r>
-        <w:rPr>
-          <w:rStyle w:val="pl-s1"/>
-          <w:rFonts w:ascii="Courier" w:hAnsi="Courier"/>
-        </w:rPr>
-        <w:t>exon</w:t>
-      </w:r>
-      <w:proofErr w:type="spellEnd"/>
-      <w:r>
-        <w:rPr>
-          <w:rStyle w:val="pl-s1"/>
-          <w:rFonts w:ascii="Courier" w:hAnsi="Courier"/>
-        </w:rPr>
-        <w:t xml:space="preserve"> co-ordinates stored.</w:t>
+        <w:t>List of exon co-ordinates is empty. No exon co-ordinates stored.</w:t>
       </w:r>
     </w:p>
     <w:p>
@@ -724,23 +602,7 @@
           <w:rStyle w:val="pl-s1"/>
           <w:rFonts w:ascii="Courier" w:hAnsi="Courier"/>
         </w:rPr>
-        <w:t xml:space="preserve">Error: Missing co-ordinate in list of </w:t>
-      </w:r>
-      <w:proofErr w:type="spellStart"/>
-      <w:r>
-        <w:rPr>
-          <w:rStyle w:val="pl-s1"/>
-          <w:rFonts w:ascii="Courier" w:hAnsi="Courier"/>
-        </w:rPr>
-        <w:t>exon</w:t>
-      </w:r>
-      <w:proofErr w:type="spellEnd"/>
-      <w:r>
-        <w:rPr>
-          <w:rStyle w:val="pl-s1"/>
-          <w:rFonts w:ascii="Courier" w:hAnsi="Courier"/>
-        </w:rPr>
-        <w:t xml:space="preserve"> co-ordinates</w:t>
+        <w:t>Error: Missing co-ordinate in list of exon co-ordinates</w:t>
       </w:r>
     </w:p>
     <w:p>
@@ -775,37 +637,12 @@
           <w:rFonts w:ascii="Courier" w:hAnsi="Courier"/>
         </w:rPr>
       </w:pPr>
-      <w:proofErr w:type="spellStart"/>
-      <w:r>
-        <w:rPr>
-          <w:rStyle w:val="pl-s1"/>
-          <w:rFonts w:ascii="Courier" w:hAnsi="Courier"/>
-        </w:rPr>
-        <w:t>Exon</w:t>
-      </w:r>
-      <w:proofErr w:type="spellEnd"/>
-      <w:r>
-        <w:rPr>
-          <w:rStyle w:val="pl-s1"/>
-          <w:rFonts w:ascii="Courier" w:hAnsi="Courier"/>
-        </w:rPr>
-        <w:t xml:space="preserve"> n starts before the end of </w:t>
-      </w:r>
-      <w:proofErr w:type="spellStart"/>
-      <w:r>
-        <w:rPr>
-          <w:rStyle w:val="pl-s1"/>
-          <w:rFonts w:ascii="Courier" w:hAnsi="Courier"/>
-        </w:rPr>
-        <w:t>exon</w:t>
-      </w:r>
-      <w:proofErr w:type="spellEnd"/>
-      <w:r>
-        <w:rPr>
-          <w:rStyle w:val="pl-s1"/>
-          <w:rFonts w:ascii="Courier" w:hAnsi="Courier"/>
-        </w:rPr>
-        <w:t xml:space="preserve"> n-1 or this LRG file may contain alternate transcripts</w:t>
+      <w:r>
+        <w:rPr>
+          <w:rStyle w:val="pl-s1"/>
+          <w:rFonts w:ascii="Courier" w:hAnsi="Courier"/>
+        </w:rPr>
+        <w:t>Exon n starts before the end of exon n-1 or this LRG file may contain alternate transcripts</w:t>
       </w:r>
     </w:p>
     <w:p>
@@ -840,21 +677,12 @@
           <w:rFonts w:ascii="Courier" w:hAnsi="Courier"/>
         </w:rPr>
       </w:pPr>
-      <w:proofErr w:type="spellStart"/>
-      <w:r>
-        <w:rPr>
-          <w:rStyle w:val="pl-s1"/>
-          <w:rFonts w:ascii="Courier" w:hAnsi="Courier"/>
-        </w:rPr>
-        <w:t>Exon</w:t>
-      </w:r>
-      <w:proofErr w:type="spellEnd"/>
-      <w:r>
-        <w:rPr>
-          <w:rStyle w:val="pl-s1"/>
-          <w:rFonts w:ascii="Courier" w:hAnsi="Courier"/>
-        </w:rPr>
-        <w:t xml:space="preserve"> is not long enough, it has fewer than 1 nucleotide</w:t>
+      <w:r>
+        <w:rPr>
+          <w:rStyle w:val="pl-s1"/>
+          <w:rFonts w:ascii="Courier" w:hAnsi="Courier"/>
+        </w:rPr>
+        <w:t>Exon is not long enough, it has fewer than 1 nucleotide</w:t>
       </w:r>
     </w:p>
     <w:p>
@@ -924,40 +752,32 @@
         <w:rPr>
           <w:rFonts w:ascii="Courier" w:hAnsi="Courier"/>
         </w:rPr>
+        <w:t xml:space="preserve"> lrgparser.py</w:t>
+      </w:r>
+      <w:r>
+        <w:t xml:space="preserve"> program with this file.</w:t>
+      </w:r>
+    </w:p>
+    <w:p/>
+    <w:p>
+      <w:pPr>
+        <w:rPr>
+          <w:rStyle w:val="pl-s1"/>
+          <w:rFonts w:ascii="Courier" w:hAnsi="Courier"/>
+        </w:rPr>
+      </w:pPr>
+      <w:r>
+        <w:rPr>
+          <w:rFonts w:ascii="Courier" w:hAnsi="Courier"/>
+        </w:rPr>
+        <w:t>Error:</w:t>
+      </w:r>
+      <w:r>
+        <w:rPr>
+          <w:rFonts w:ascii="Courier" w:hAnsi="Courier"/>
+        </w:rPr>
         <w:t xml:space="preserve"> </w:t>
       </w:r>
-      <w:proofErr w:type="spellStart"/>
-      <w:r>
-        <w:rPr>
-          <w:rFonts w:ascii="Courier" w:hAnsi="Courier"/>
-        </w:rPr>
-        <w:t>lrgparser.py</w:t>
-      </w:r>
-      <w:proofErr w:type="spellEnd"/>
-      <w:r>
-        <w:t xml:space="preserve"> program with this file.</w:t>
-      </w:r>
-    </w:p>
-    <w:p/>
-    <w:p>
-      <w:pPr>
-        <w:rPr>
-          <w:rStyle w:val="pl-s1"/>
-          <w:rFonts w:ascii="Courier" w:hAnsi="Courier"/>
-        </w:rPr>
-      </w:pPr>
-      <w:r>
-        <w:rPr>
-          <w:rFonts w:ascii="Courier" w:hAnsi="Courier"/>
-        </w:rPr>
-        <w:t>Error:</w:t>
-      </w:r>
-      <w:r>
-        <w:rPr>
-          <w:rFonts w:ascii="Courier" w:hAnsi="Courier"/>
-        </w:rPr>
-        <w:t xml:space="preserve"> </w:t>
-      </w:r>
       <w:r>
         <w:rPr>
           <w:rStyle w:val="pl-s1"/>
@@ -970,17 +790,8 @@
           <w:rStyle w:val="pl-s1"/>
           <w:rFonts w:ascii="Courier" w:hAnsi="Courier"/>
         </w:rPr>
-        <w:t xml:space="preserve">ould not open output </w:t>
-      </w:r>
-      <w:proofErr w:type="gramStart"/>
-      <w:r>
-        <w:rPr>
-          <w:rStyle w:val="pl-s1"/>
-          <w:rFonts w:ascii="Courier" w:hAnsi="Courier"/>
-        </w:rPr>
-        <w:t>file</w:t>
-      </w:r>
-      <w:proofErr w:type="gramEnd"/>
+        <w:t>ould not open output file</w:t>
+      </w:r>
     </w:p>
     <w:p>
       <w:r>
@@ -988,7 +799,7 @@
       </w:r>
     </w:p>
     <w:sectPr>
-      <w:headerReference w:type="default" r:id="rId6"/>
+      <w:headerReference w:type="default" r:id="rId8"/>
       <w:pgSz w:w="11900" w:h="16840"/>
       <w:pgMar w:top="1440" w:right="1800" w:bottom="1440" w:left="1800" w:header="426" w:footer="708" w:gutter="0"/>
       <w:cols w:space="708"/>
@@ -997,20 +808,53 @@
 </w:document>
 </file>
 
+<file path=word/endnotes.xml><?xml version="1.0" encoding="utf-8"?>
+<w:endnotes xmlns:wpc="http://schemas.microsoft.com/office/word/2010/wordprocessingCanvas" xmlns:mc="http://schemas.openxmlformats.org/markup-compatibility/2006" xmlns:o="urn:schemas-microsoft-com:office:office" xmlns:r="http://schemas.openxmlformats.org/officeDocument/2006/relationships" xmlns:m="http://schemas.openxmlformats.org/officeDocument/2006/math" xmlns:v="urn:schemas-microsoft-com:vml" xmlns:wp14="http://schemas.microsoft.com/office/word/2010/wordprocessingDrawing" xmlns:wp="http://schemas.openxmlformats.org/drawingml/2006/wordprocessingDrawing" xmlns:w10="urn:schemas-microsoft-com:office:word" xmlns:w="http://schemas.openxmlformats.org/wordprocessingml/2006/main" xmlns:w14="http://schemas.microsoft.com/office/word/2010/wordml" xmlns:w15="http://schemas.microsoft.com/office/word/2012/wordml" xmlns:wpg="http://schemas.microsoft.com/office/word/2010/wordprocessingGroup" xmlns:wpi="http://schemas.microsoft.com/office/word/2010/wordprocessingInk" xmlns:wne="http://schemas.microsoft.com/office/word/2006/wordml" xmlns:wps="http://schemas.microsoft.com/office/word/2010/wordprocessingShape" mc:Ignorable="w14 w15 wp14">
+  <w:endnote w:type="separator" w:id="-1">
+    <w:p>
+      <w:r>
+        <w:separator/>
+      </w:r>
+    </w:p>
+  </w:endnote>
+  <w:endnote w:type="continuationSeparator" w:id="0">
+    <w:p>
+      <w:r>
+        <w:continuationSeparator/>
+      </w:r>
+    </w:p>
+  </w:endnote>
+</w:endnotes>
+</file>
+
+<file path=word/footnotes.xml><?xml version="1.0" encoding="utf-8"?>
+<w:footnotes xmlns:wpc="http://schemas.microsoft.com/office/word/2010/wordprocessingCanvas" xmlns:mc="http://schemas.openxmlformats.org/markup-compatibility/2006" xmlns:o="urn:schemas-microsoft-com:office:office" xmlns:r="http://schemas.openxmlformats.org/officeDocument/2006/relationships" xmlns:m="http://schemas.openxmlformats.org/officeDocument/2006/math" xmlns:v="urn:schemas-microsoft-com:vml" xmlns:wp14="http://schemas.microsoft.com/office/word/2010/wordprocessingDrawing" xmlns:wp="http://schemas.openxmlformats.org/drawingml/2006/wordprocessingDrawing" xmlns:w10="urn:schemas-microsoft-com:office:word" xmlns:w="http://schemas.openxmlformats.org/wordprocessingml/2006/main" xmlns:w14="http://schemas.microsoft.com/office/word/2010/wordml" xmlns:w15="http://schemas.microsoft.com/office/word/2012/wordml" xmlns:wpg="http://schemas.microsoft.com/office/word/2010/wordprocessingGroup" xmlns:wpi="http://schemas.microsoft.com/office/word/2010/wordprocessingInk" xmlns:wne="http://schemas.microsoft.com/office/word/2006/wordml" xmlns:wps="http://schemas.microsoft.com/office/word/2010/wordprocessingShape" mc:Ignorable="w14 w15 wp14">
+  <w:footnote w:type="separator" w:id="-1">
+    <w:p>
+      <w:r>
+        <w:separator/>
+      </w:r>
+    </w:p>
+  </w:footnote>
+  <w:footnote w:type="continuationSeparator" w:id="0">
+    <w:p>
+      <w:r>
+        <w:continuationSeparator/>
+      </w:r>
+    </w:p>
+  </w:footnote>
+</w:footnotes>
+</file>
+
 <file path=word/header1.xml><?xml version="1.0" encoding="utf-8"?>
-<w:hdr xmlns:mv="urn:schemas-microsoft-com:mac:vml" xmlns:mo="http://schemas.microsoft.com/office/mac/office/2008/main" xmlns:ve="http://schemas.openxmlformats.org/markup-compatibility/2006" xmlns:o="urn:schemas-microsoft-com:office:office" xmlns:r="http://schemas.openxmlformats.org/officeDocument/2006/relationships" xmlns:m="http://schemas.openxmlformats.org/officeDocument/2006/math" xmlns:v="urn:schemas-microsoft-com:vml" xmlns:w10="urn:schemas-microsoft-com:office:word" xmlns:w="http://schemas.openxmlformats.org/wordprocessingml/2006/main" xmlns:wne="http://schemas.microsoft.com/office/word/2006/wordml" xmlns:wp="http://schemas.openxmlformats.org/drawingml/2006/wordprocessingDrawing">
+<w:hdr xmlns:wpc="http://schemas.microsoft.com/office/word/2010/wordprocessingCanvas" xmlns:mc="http://schemas.openxmlformats.org/markup-compatibility/2006" xmlns:o="urn:schemas-microsoft-com:office:office" xmlns:r="http://schemas.openxmlformats.org/officeDocument/2006/relationships" xmlns:m="http://schemas.openxmlformats.org/officeDocument/2006/math" xmlns:v="urn:schemas-microsoft-com:vml" xmlns:wp14="http://schemas.microsoft.com/office/word/2010/wordprocessingDrawing" xmlns:wp="http://schemas.openxmlformats.org/drawingml/2006/wordprocessingDrawing" xmlns:w10="urn:schemas-microsoft-com:office:word" xmlns:w="http://schemas.openxmlformats.org/wordprocessingml/2006/main" xmlns:w14="http://schemas.microsoft.com/office/word/2010/wordml" xmlns:w15="http://schemas.microsoft.com/office/word/2012/wordml" xmlns:wpg="http://schemas.microsoft.com/office/word/2010/wordprocessingGroup" xmlns:wpi="http://schemas.microsoft.com/office/word/2010/wordprocessingInk" xmlns:wne="http://schemas.microsoft.com/office/word/2006/wordml" xmlns:wps="http://schemas.microsoft.com/office/word/2010/wordprocessingShape" mc:Ignorable="w14 w15 wp14">
   <w:p>
     <w:pPr>
       <w:pStyle w:val="Header"/>
     </w:pPr>
     <w:r>
-      <w:t xml:space="preserve">User Guide for </w:t>
+      <w:t>User Guide for lrgparser.py</w:t>
     </w:r>
-    <w:proofErr w:type="spellStart"/>
-    <w:r>
-      <w:t>lrgparser.py</w:t>
-    </w:r>
-    <w:proofErr w:type="spellEnd"/>
   </w:p>
   <w:p>
     <w:pPr>
@@ -1033,7 +877,7 @@
 </file>
 
 <file path=word/numbering.xml><?xml version="1.0" encoding="utf-8"?>
-<w:numbering xmlns:mv="urn:schemas-microsoft-com:mac:vml" xmlns:mo="http://schemas.microsoft.com/office/mac/office/2008/main" xmlns:ve="http://schemas.openxmlformats.org/markup-compatibility/2006" xmlns:o="urn:schemas-microsoft-com:office:office" xmlns:r="http://schemas.openxmlformats.org/officeDocument/2006/relationships" xmlns:m="http://schemas.openxmlformats.org/officeDocument/2006/math" xmlns:v="urn:schemas-microsoft-com:vml" xmlns:w10="urn:schemas-microsoft-com:office:word" xmlns:w="http://schemas.openxmlformats.org/wordprocessingml/2006/main" xmlns:wne="http://schemas.microsoft.com/office/word/2006/wordml" xmlns:wp="http://schemas.openxmlformats.org/drawingml/2006/wordprocessingDrawing">
+<w:numbering xmlns:wpc="http://schemas.microsoft.com/office/word/2010/wordprocessingCanvas" xmlns:mc="http://schemas.openxmlformats.org/markup-compatibility/2006" xmlns:o="urn:schemas-microsoft-com:office:office" xmlns:r="http://schemas.openxmlformats.org/officeDocument/2006/relationships" xmlns:m="http://schemas.openxmlformats.org/officeDocument/2006/math" xmlns:v="urn:schemas-microsoft-com:vml" xmlns:wp14="http://schemas.microsoft.com/office/word/2010/wordprocessingDrawing" xmlns:wp="http://schemas.openxmlformats.org/drawingml/2006/wordprocessingDrawing" xmlns:w10="urn:schemas-microsoft-com:office:word" xmlns:w="http://schemas.openxmlformats.org/wordprocessingml/2006/main" xmlns:w14="http://schemas.microsoft.com/office/word/2010/wordml" xmlns:w15="http://schemas.microsoft.com/office/word/2012/wordml" xmlns:wpg="http://schemas.microsoft.com/office/word/2010/wordprocessingGroup" xmlns:wpi="http://schemas.microsoft.com/office/word/2010/wordprocessingInk" xmlns:wne="http://schemas.microsoft.com/office/word/2006/wordml" xmlns:wps="http://schemas.microsoft.com/office/word/2010/wordprocessingShape" mc:Ignorable="w14 w15 wp14">
   <w:abstractNum w:abstractNumId="0">
     <w:nsid w:val="087B7523"/>
     <w:multiLevelType w:val="hybridMultilevel"/>
@@ -1335,7 +1179,7 @@
 </file>
 
 <file path=word/styles.xml><?xml version="1.0" encoding="utf-8"?>
-<w:styles xmlns:r="http://schemas.openxmlformats.org/officeDocument/2006/relationships" xmlns:w="http://schemas.openxmlformats.org/wordprocessingml/2006/main">
+<w:styles xmlns:mc="http://schemas.openxmlformats.org/markup-compatibility/2006" xmlns:r="http://schemas.openxmlformats.org/officeDocument/2006/relationships" xmlns:w="http://schemas.openxmlformats.org/wordprocessingml/2006/main" xmlns:w14="http://schemas.microsoft.com/office/word/2010/wordml" xmlns:w15="http://schemas.microsoft.com/office/word/2012/wordml" mc:Ignorable="w14 w15">
   <w:docDefaults>
     <w:rPrDefault>
       <w:rPr>
@@ -1347,144 +1191,369 @@
     </w:rPrDefault>
     <w:pPrDefault/>
   </w:docDefaults>
-  <w:latentStyles w:defLockedState="0" w:defUIPriority="99" w:defSemiHidden="1" w:defUnhideWhenUsed="1" w:defQFormat="0" w:count="276">
-    <w:lsdException w:name="Normal" w:semiHidden="0" w:uiPriority="0" w:unhideWhenUsed="0" w:qFormat="1"/>
-    <w:lsdException w:name="heading 1" w:semiHidden="0" w:uiPriority="9" w:unhideWhenUsed="0" w:qFormat="1"/>
-    <w:lsdException w:name="heading 2" w:uiPriority="9" w:qFormat="1"/>
-    <w:lsdException w:name="heading 3" w:uiPriority="9" w:qFormat="1"/>
-    <w:lsdException w:name="heading 4" w:uiPriority="9" w:qFormat="1"/>
-    <w:lsdException w:name="heading 5" w:uiPriority="9" w:qFormat="1"/>
-    <w:lsdException w:name="heading 6" w:uiPriority="9" w:qFormat="1"/>
-    <w:lsdException w:name="heading 7" w:uiPriority="9" w:qFormat="1"/>
-    <w:lsdException w:name="heading 8" w:uiPriority="9" w:qFormat="1"/>
-    <w:lsdException w:name="heading 9" w:uiPriority="9" w:qFormat="1"/>
-    <w:lsdException w:name="toc 1" w:uiPriority="39"/>
-    <w:lsdException w:name="toc 2" w:uiPriority="39"/>
-    <w:lsdException w:name="toc 3" w:uiPriority="39"/>
-    <w:lsdException w:name="toc 4" w:uiPriority="39"/>
-    <w:lsdException w:name="toc 5" w:uiPriority="39"/>
-    <w:lsdException w:name="toc 6" w:uiPriority="39"/>
-    <w:lsdException w:name="toc 7" w:uiPriority="39"/>
-    <w:lsdException w:name="toc 8" w:uiPriority="39"/>
-    <w:lsdException w:name="toc 9" w:uiPriority="39"/>
-    <w:lsdException w:name="caption" w:uiPriority="35" w:qFormat="1"/>
-    <w:lsdException w:name="Title" w:semiHidden="0" w:uiPriority="10" w:unhideWhenUsed="0" w:qFormat="1"/>
-    <w:lsdException w:name="Default Paragraph Font" w:uiPriority="1"/>
-    <w:lsdException w:name="Subtitle" w:semiHidden="0" w:uiPriority="11" w:unhideWhenUsed="0" w:qFormat="1"/>
-    <w:lsdException w:name="Strong" w:semiHidden="0" w:uiPriority="22" w:unhideWhenUsed="0" w:qFormat="1"/>
-    <w:lsdException w:name="Emphasis" w:semiHidden="0" w:uiPriority="20" w:unhideWhenUsed="0" w:qFormat="1"/>
-    <w:lsdException w:name="Table Grid" w:semiHidden="0" w:uiPriority="59" w:unhideWhenUsed="0"/>
-    <w:lsdException w:name="Placeholder Text" w:unhideWhenUsed="0"/>
-    <w:lsdException w:name="No Spacing" w:uiPriority="1" w:unhideWhenUsed="0" w:qFormat="1"/>
-    <w:lsdException w:name="Light Shading" w:semiHidden="0" w:uiPriority="60" w:unhideWhenUsed="0"/>
-    <w:lsdException w:name="Light List" w:semiHidden="0" w:uiPriority="61" w:unhideWhenUsed="0"/>
-    <w:lsdException w:name="Light Grid" w:semiHidden="0" w:uiPriority="62" w:unhideWhenUsed="0"/>
-    <w:lsdException w:name="Medium Shading 1" w:semiHidden="0" w:uiPriority="63" w:unhideWhenUsed="0"/>
-    <w:lsdException w:name="Medium Shading 2" w:semiHidden="0" w:uiPriority="64" w:unhideWhenUsed="0"/>
-    <w:lsdException w:name="Medium List 1" w:semiHidden="0" w:uiPriority="65" w:unhideWhenUsed="0"/>
-    <w:lsdException w:name="Medium List 2" w:semiHidden="0" w:uiPriority="66" w:unhideWhenUsed="0"/>
-    <w:lsdException w:name="Medium Grid 1" w:semiHidden="0" w:uiPriority="67" w:unhideWhenUsed="0"/>
-    <w:lsdException w:name="Medium Grid 2" w:semiHidden="0" w:uiPriority="68" w:unhideWhenUsed="0"/>
-    <w:lsdException w:name="Medium Grid 3" w:semiHidden="0" w:uiPriority="69" w:unhideWhenUsed="0"/>
-    <w:lsdException w:name="Dark List" w:semiHidden="0" w:uiPriority="70" w:unhideWhenUsed="0"/>
-    <w:lsdException w:name="Colorful Shading" w:semiHidden="0" w:uiPriority="71" w:unhideWhenUsed="0"/>
-    <w:lsdException w:name="Colorful List" w:semiHidden="0" w:uiPriority="72" w:unhideWhenUsed="0"/>
-    <w:lsdException w:name="Colorful Grid" w:semiHidden="0" w:uiPriority="73" w:unhideWhenUsed="0"/>
-    <w:lsdException w:name="Light Shading Accent 1" w:semiHidden="0" w:uiPriority="60" w:unhideWhenUsed="0"/>
-    <w:lsdException w:name="Light List Accent 1" w:semiHidden="0" w:uiPriority="61" w:unhideWhenUsed="0"/>
-    <w:lsdException w:name="Light Grid Accent 1" w:semiHidden="0" w:uiPriority="62" w:unhideWhenUsed="0"/>
-    <w:lsdException w:name="Medium Shading 1 Accent 1" w:semiHidden="0" w:uiPriority="63" w:unhideWhenUsed="0"/>
-    <w:lsdException w:name="Medium Shading 2 Accent 1" w:semiHidden="0" w:uiPriority="64" w:unhideWhenUsed="0"/>
-    <w:lsdException w:name="Medium List 1 Accent 1" w:semiHidden="0" w:uiPriority="65" w:unhideWhenUsed="0"/>
-    <w:lsdException w:name="Revision" w:unhideWhenUsed="0"/>
-    <w:lsdException w:name="List Paragraph" w:semiHidden="0" w:uiPriority="34" w:unhideWhenUsed="0" w:qFormat="1"/>
-    <w:lsdException w:name="Quote" w:semiHidden="0" w:uiPriority="29" w:unhideWhenUsed="0" w:qFormat="1"/>
-    <w:lsdException w:name="Intense Quote" w:semiHidden="0" w:uiPriority="30" w:unhideWhenUsed="0" w:qFormat="1"/>
-    <w:lsdException w:name="Medium List 2 Accent 1" w:semiHidden="0" w:uiPriority="66" w:unhideWhenUsed="0"/>
-    <w:lsdException w:name="Medium Grid 1 Accent 1" w:semiHidden="0" w:uiPriority="67" w:unhideWhenUsed="0"/>
-    <w:lsdException w:name="Medium Grid 2 Accent 1" w:semiHidden="0" w:uiPriority="68" w:unhideWhenUsed="0"/>
-    <w:lsdException w:name="Medium Grid 3 Accent 1" w:semiHidden="0" w:uiPriority="69" w:unhideWhenUsed="0"/>
-    <w:lsdException w:name="Dark List Accent 1" w:semiHidden="0" w:uiPriority="70" w:unhideWhenUsed="0"/>
-    <w:lsdException w:name="Colorful Shading Accent 1" w:semiHidden="0" w:uiPriority="71" w:unhideWhenUsed="0"/>
-    <w:lsdException w:name="Colorful List Accent 1" w:semiHidden="0" w:uiPriority="72" w:unhideWhenUsed="0"/>
-    <w:lsdException w:name="Colorful Grid Accent 1" w:semiHidden="0" w:uiPriority="73" w:unhideWhenUsed="0"/>
-    <w:lsdException w:name="Light Shading Accent 2" w:semiHidden="0" w:uiPriority="60" w:unhideWhenUsed="0"/>
-    <w:lsdException w:name="Light List Accent 2" w:semiHidden="0" w:uiPriority="61" w:unhideWhenUsed="0"/>
-    <w:lsdException w:name="Light Grid Accent 2" w:semiHidden="0" w:uiPriority="62" w:unhideWhenUsed="0"/>
-    <w:lsdException w:name="Medium Shading 1 Accent 2" w:semiHidden="0" w:uiPriority="63" w:unhideWhenUsed="0"/>
-    <w:lsdException w:name="Medium Shading 2 Accent 2" w:semiHidden="0" w:uiPriority="64" w:unhideWhenUsed="0"/>
-    <w:lsdException w:name="Medium List 1 Accent 2" w:semiHidden="0" w:uiPriority="65" w:unhideWhenUsed="0"/>
-    <w:lsdException w:name="Medium List 2 Accent 2" w:semiHidden="0" w:uiPriority="66" w:unhideWhenUsed="0"/>
-    <w:lsdException w:name="Medium Grid 1 Accent 2" w:semiHidden="0" w:uiPriority="67" w:unhideWhenUsed="0"/>
-    <w:lsdException w:name="Medium Grid 2 Accent 2" w:semiHidden="0" w:uiPriority="68" w:unhideWhenUsed="0"/>
-    <w:lsdException w:name="Medium Grid 3 Accent 2" w:semiHidden="0" w:uiPriority="69" w:unhideWhenUsed="0"/>
-    <w:lsdException w:name="Dark List Accent 2" w:semiHidden="0" w:uiPriority="70" w:unhideWhenUsed="0"/>
-    <w:lsdException w:name="Colorful Shading Accent 2" w:semiHidden="0" w:uiPriority="71" w:unhideWhenUsed="0"/>
-    <w:lsdException w:name="Colorful List Accent 2" w:semiHidden="0" w:uiPriority="72" w:unhideWhenUsed="0"/>
-    <w:lsdException w:name="Colorful Grid Accent 2" w:semiHidden="0" w:uiPriority="73" w:unhideWhenUsed="0"/>
-    <w:lsdException w:name="Light Shading Accent 3" w:semiHidden="0" w:uiPriority="60" w:unhideWhenUsed="0"/>
-    <w:lsdException w:name="Light List Accent 3" w:semiHidden="0" w:uiPriority="61" w:unhideWhenUsed="0"/>
-    <w:lsdException w:name="Light Grid Accent 3" w:semiHidden="0" w:uiPriority="62" w:unhideWhenUsed="0"/>
-    <w:lsdException w:name="Medium Shading 1 Accent 3" w:semiHidden="0" w:uiPriority="63" w:unhideWhenUsed="0"/>
-    <w:lsdException w:name="Medium Shading 2 Accent 3" w:semiHidden="0" w:uiPriority="64" w:unhideWhenUsed="0"/>
-    <w:lsdException w:name="Medium List 1 Accent 3" w:semiHidden="0" w:uiPriority="65" w:unhideWhenUsed="0"/>
-    <w:lsdException w:name="Medium List 2 Accent 3" w:semiHidden="0" w:uiPriority="66" w:unhideWhenUsed="0"/>
-    <w:lsdException w:name="Medium Grid 1 Accent 3" w:semiHidden="0" w:uiPriority="67" w:unhideWhenUsed="0"/>
-    <w:lsdException w:name="Medium Grid 2 Accent 3" w:semiHidden="0" w:uiPriority="68" w:unhideWhenUsed="0"/>
-    <w:lsdException w:name="Medium Grid 3 Accent 3" w:semiHidden="0" w:uiPriority="69" w:unhideWhenUsed="0"/>
-    <w:lsdException w:name="Dark List Accent 3" w:semiHidden="0" w:uiPriority="70" w:unhideWhenUsed="0"/>
-    <w:lsdException w:name="Colorful Shading Accent 3" w:semiHidden="0" w:uiPriority="71" w:unhideWhenUsed="0"/>
-    <w:lsdException w:name="Colorful List Accent 3" w:semiHidden="0" w:uiPriority="72" w:unhideWhenUsed="0"/>
-    <w:lsdException w:name="Colorful Grid Accent 3" w:semiHidden="0" w:uiPriority="73" w:unhideWhenUsed="0"/>
-    <w:lsdException w:name="Light Shading Accent 4" w:semiHidden="0" w:uiPriority="60" w:unhideWhenUsed="0"/>
-    <w:lsdException w:name="Light List Accent 4" w:semiHidden="0" w:uiPriority="61" w:unhideWhenUsed="0"/>
-    <w:lsdException w:name="Light Grid Accent 4" w:semiHidden="0" w:uiPriority="62" w:unhideWhenUsed="0"/>
-    <w:lsdException w:name="Medium Shading 1 Accent 4" w:semiHidden="0" w:uiPriority="63" w:unhideWhenUsed="0"/>
-    <w:lsdException w:name="Medium Shading 2 Accent 4" w:semiHidden="0" w:uiPriority="64" w:unhideWhenUsed="0"/>
-    <w:lsdException w:name="Medium List 1 Accent 4" w:semiHidden="0" w:uiPriority="65" w:unhideWhenUsed="0"/>
-    <w:lsdException w:name="Medium List 2 Accent 4" w:semiHidden="0" w:uiPriority="66" w:unhideWhenUsed="0"/>
-    <w:lsdException w:name="Medium Grid 1 Accent 4" w:semiHidden="0" w:uiPriority="67" w:unhideWhenUsed="0"/>
-    <w:lsdException w:name="Medium Grid 2 Accent 4" w:semiHidden="0" w:uiPriority="68" w:unhideWhenUsed="0"/>
-    <w:lsdException w:name="Medium Grid 3 Accent 4" w:semiHidden="0" w:uiPriority="69" w:unhideWhenUsed="0"/>
-    <w:lsdException w:name="Dark List Accent 4" w:semiHidden="0" w:uiPriority="70" w:unhideWhenUsed="0"/>
-    <w:lsdException w:name="Colorful Shading Accent 4" w:semiHidden="0" w:uiPriority="71" w:unhideWhenUsed="0"/>
-    <w:lsdException w:name="Colorful List Accent 4" w:semiHidden="0" w:uiPriority="72" w:unhideWhenUsed="0"/>
-    <w:lsdException w:name="Colorful Grid Accent 4" w:semiHidden="0" w:uiPriority="73" w:unhideWhenUsed="0"/>
-    <w:lsdException w:name="Light Shading Accent 5" w:semiHidden="0" w:uiPriority="60" w:unhideWhenUsed="0"/>
-    <w:lsdException w:name="Light List Accent 5" w:semiHidden="0" w:uiPriority="61" w:unhideWhenUsed="0"/>
-    <w:lsdException w:name="Light Grid Accent 5" w:semiHidden="0" w:uiPriority="62" w:unhideWhenUsed="0"/>
-    <w:lsdException w:name="Medium Shading 1 Accent 5" w:semiHidden="0" w:uiPriority="63" w:unhideWhenUsed="0"/>
-    <w:lsdException w:name="Medium Shading 2 Accent 5" w:semiHidden="0" w:uiPriority="64" w:unhideWhenUsed="0"/>
-    <w:lsdException w:name="Medium List 1 Accent 5" w:semiHidden="0" w:uiPriority="65" w:unhideWhenUsed="0"/>
-    <w:lsdException w:name="Medium List 2 Accent 5" w:semiHidden="0" w:uiPriority="66" w:unhideWhenUsed="0"/>
-    <w:lsdException w:name="Medium Grid 1 Accent 5" w:semiHidden="0" w:uiPriority="67" w:unhideWhenUsed="0"/>
-    <w:lsdException w:name="Medium Grid 2 Accent 5" w:semiHidden="0" w:uiPriority="68" w:unhideWhenUsed="0"/>
-    <w:lsdException w:name="Medium Grid 3 Accent 5" w:semiHidden="0" w:uiPriority="69" w:unhideWhenUsed="0"/>
-    <w:lsdException w:name="Dark List Accent 5" w:semiHidden="0" w:uiPriority="70" w:unhideWhenUsed="0"/>
-    <w:lsdException w:name="Colorful Shading Accent 5" w:semiHidden="0" w:uiPriority="71" w:unhideWhenUsed="0"/>
-    <w:lsdException w:name="Colorful List Accent 5" w:semiHidden="0" w:uiPriority="72" w:unhideWhenUsed="0"/>
-    <w:lsdException w:name="Colorful Grid Accent 5" w:semiHidden="0" w:uiPriority="73" w:unhideWhenUsed="0"/>
-    <w:lsdException w:name="Light Shading Accent 6" w:semiHidden="0" w:uiPriority="60" w:unhideWhenUsed="0"/>
-    <w:lsdException w:name="Light List Accent 6" w:semiHidden="0" w:uiPriority="61" w:unhideWhenUsed="0"/>
-    <w:lsdException w:name="Light Grid Accent 6" w:semiHidden="0" w:uiPriority="62" w:unhideWhenUsed="0"/>
-    <w:lsdException w:name="Medium Shading 1 Accent 6" w:semiHidden="0" w:uiPriority="63" w:unhideWhenUsed="0"/>
-    <w:lsdException w:name="Medium Shading 2 Accent 6" w:semiHidden="0" w:uiPriority="64" w:unhideWhenUsed="0"/>
-    <w:lsdException w:name="Medium List 1 Accent 6" w:semiHidden="0" w:uiPriority="65" w:unhideWhenUsed="0"/>
-    <w:lsdException w:name="Medium List 2 Accent 6" w:semiHidden="0" w:uiPriority="66" w:unhideWhenUsed="0"/>
-    <w:lsdException w:name="Medium Grid 1 Accent 6" w:semiHidden="0" w:uiPriority="67" w:unhideWhenUsed="0"/>
-    <w:lsdException w:name="Medium Grid 2 Accent 6" w:semiHidden="0" w:uiPriority="68" w:unhideWhenUsed="0"/>
-    <w:lsdException w:name="Medium Grid 3 Accent 6" w:semiHidden="0" w:uiPriority="69" w:unhideWhenUsed="0"/>
-    <w:lsdException w:name="Dark List Accent 6" w:semiHidden="0" w:uiPriority="70" w:unhideWhenUsed="0"/>
-    <w:lsdException w:name="Colorful Shading Accent 6" w:semiHidden="0" w:uiPriority="71" w:unhideWhenUsed="0"/>
-    <w:lsdException w:name="Colorful List Accent 6" w:semiHidden="0" w:uiPriority="72" w:unhideWhenUsed="0"/>
-    <w:lsdException w:name="Colorful Grid Accent 6" w:semiHidden="0" w:uiPriority="73" w:unhideWhenUsed="0"/>
-    <w:lsdException w:name="Subtle Emphasis" w:semiHidden="0" w:uiPriority="19" w:unhideWhenUsed="0" w:qFormat="1"/>
-    <w:lsdException w:name="Intense Emphasis" w:semiHidden="0" w:uiPriority="21" w:unhideWhenUsed="0" w:qFormat="1"/>
-    <w:lsdException w:name="Subtle Reference" w:semiHidden="0" w:uiPriority="31" w:unhideWhenUsed="0" w:qFormat="1"/>
-    <w:lsdException w:name="Intense Reference" w:semiHidden="0" w:uiPriority="32" w:unhideWhenUsed="0" w:qFormat="1"/>
-    <w:lsdException w:name="Book Title" w:semiHidden="0" w:uiPriority="33" w:unhideWhenUsed="0" w:qFormat="1"/>
-    <w:lsdException w:name="Bibliography" w:uiPriority="37"/>
-    <w:lsdException w:name="TOC Heading" w:uiPriority="39" w:qFormat="1"/>
+  <w:latentStyles w:defLockedState="0" w:defUIPriority="99" w:defSemiHidden="0" w:defUnhideWhenUsed="0" w:defQFormat="0" w:count="371">
+    <w:lsdException w:name="Normal" w:uiPriority="0" w:qFormat="1"/>
+    <w:lsdException w:name="heading 1" w:uiPriority="9" w:qFormat="1"/>
+    <w:lsdException w:name="heading 2" w:semiHidden="1" w:uiPriority="9" w:unhideWhenUsed="1" w:qFormat="1"/>
+    <w:lsdException w:name="heading 3" w:semiHidden="1" w:uiPriority="9" w:unhideWhenUsed="1" w:qFormat="1"/>
+    <w:lsdException w:name="heading 4" w:semiHidden="1" w:uiPriority="9" w:unhideWhenUsed="1" w:qFormat="1"/>
+    <w:lsdException w:name="heading 5" w:semiHidden="1" w:uiPriority="9" w:unhideWhenUsed="1" w:qFormat="1"/>
+    <w:lsdException w:name="heading 6" w:semiHidden="1" w:uiPriority="9" w:unhideWhenUsed="1" w:qFormat="1"/>
+    <w:lsdException w:name="heading 7" w:semiHidden="1" w:uiPriority="9" w:unhideWhenUsed="1" w:qFormat="1"/>
+    <w:lsdException w:name="heading 8" w:semiHidden="1" w:uiPriority="9" w:unhideWhenUsed="1" w:qFormat="1"/>
+    <w:lsdException w:name="heading 9" w:semiHidden="1" w:uiPriority="9" w:unhideWhenUsed="1" w:qFormat="1"/>
+    <w:lsdException w:name="index 1" w:semiHidden="1" w:unhideWhenUsed="1"/>
+    <w:lsdException w:name="index 2" w:semiHidden="1" w:unhideWhenUsed="1"/>
+    <w:lsdException w:name="index 3" w:semiHidden="1" w:unhideWhenUsed="1"/>
+    <w:lsdException w:name="index 4" w:semiHidden="1" w:unhideWhenUsed="1"/>
+    <w:lsdException w:name="index 5" w:semiHidden="1" w:unhideWhenUsed="1"/>
+    <w:lsdException w:name="index 6" w:semiHidden="1" w:unhideWhenUsed="1"/>
+    <w:lsdException w:name="index 7" w:semiHidden="1" w:unhideWhenUsed="1"/>
+    <w:lsdException w:name="index 8" w:semiHidden="1" w:unhideWhenUsed="1"/>
+    <w:lsdException w:name="index 9" w:semiHidden="1" w:unhideWhenUsed="1"/>
+    <w:lsdException w:name="toc 1" w:semiHidden="1" w:uiPriority="39" w:unhideWhenUsed="1"/>
+    <w:lsdException w:name="toc 2" w:semiHidden="1" w:uiPriority="39" w:unhideWhenUsed="1"/>
+    <w:lsdException w:name="toc 3" w:semiHidden="1" w:uiPriority="39" w:unhideWhenUsed="1"/>
+    <w:lsdException w:name="toc 4" w:semiHidden="1" w:uiPriority="39" w:unhideWhenUsed="1"/>
+    <w:lsdException w:name="toc 5" w:semiHidden="1" w:uiPriority="39" w:unhideWhenUsed="1"/>
+    <w:lsdException w:name="toc 6" w:semiHidden="1" w:uiPriority="39" w:unhideWhenUsed="1"/>
+    <w:lsdException w:name="toc 7" w:semiHidden="1" w:uiPriority="39" w:unhideWhenUsed="1"/>
+    <w:lsdException w:name="toc 8" w:semiHidden="1" w:uiPriority="39" w:unhideWhenUsed="1"/>
+    <w:lsdException w:name="toc 9" w:semiHidden="1" w:uiPriority="39" w:unhideWhenUsed="1"/>
+    <w:lsdException w:name="Normal Indent" w:semiHidden="1" w:unhideWhenUsed="1"/>
+    <w:lsdException w:name="footnote text" w:semiHidden="1" w:unhideWhenUsed="1"/>
+    <w:lsdException w:name="annotation text" w:semiHidden="1" w:unhideWhenUsed="1"/>
+    <w:lsdException w:name="header" w:semiHidden="1" w:unhideWhenUsed="1"/>
+    <w:lsdException w:name="footer" w:semiHidden="1" w:unhideWhenUsed="1"/>
+    <w:lsdException w:name="index heading" w:semiHidden="1" w:unhideWhenUsed="1"/>
+    <w:lsdException w:name="caption" w:semiHidden="1" w:uiPriority="35" w:unhideWhenUsed="1" w:qFormat="1"/>
+    <w:lsdException w:name="table of figures" w:semiHidden="1" w:unhideWhenUsed="1"/>
+    <w:lsdException w:name="envelope address" w:semiHidden="1" w:unhideWhenUsed="1"/>
+    <w:lsdException w:name="envelope return" w:semiHidden="1" w:unhideWhenUsed="1"/>
+    <w:lsdException w:name="footnote reference" w:semiHidden="1" w:unhideWhenUsed="1"/>
+    <w:lsdException w:name="annotation reference" w:semiHidden="1" w:unhideWhenUsed="1"/>
+    <w:lsdException w:name="line number" w:semiHidden="1" w:unhideWhenUsed="1"/>
+    <w:lsdException w:name="page number" w:semiHidden="1" w:unhideWhenUsed="1"/>
+    <w:lsdException w:name="endnote reference" w:semiHidden="1" w:unhideWhenUsed="1"/>
+    <w:lsdException w:name="endnote text" w:semiHidden="1" w:unhideWhenUsed="1"/>
+    <w:lsdException w:name="table of authorities" w:semiHidden="1" w:unhideWhenUsed="1"/>
+    <w:lsdException w:name="macro" w:semiHidden="1" w:unhideWhenUsed="1"/>
+    <w:lsdException w:name="toa heading" w:semiHidden="1" w:unhideWhenUsed="1"/>
+    <w:lsdException w:name="List" w:semiHidden="1" w:unhideWhenUsed="1"/>
+    <w:lsdException w:name="List Bullet" w:semiHidden="1" w:unhideWhenUsed="1"/>
+    <w:lsdException w:name="List Number" w:semiHidden="1" w:unhideWhenUsed="1"/>
+    <w:lsdException w:name="List 2" w:semiHidden="1" w:unhideWhenUsed="1"/>
+    <w:lsdException w:name="List 3" w:semiHidden="1" w:unhideWhenUsed="1"/>
+    <w:lsdException w:name="List 4" w:semiHidden="1" w:unhideWhenUsed="1"/>
+    <w:lsdException w:name="List 5" w:semiHidden="1" w:unhideWhenUsed="1"/>
+    <w:lsdException w:name="List Bullet 2" w:semiHidden="1" w:unhideWhenUsed="1"/>
+    <w:lsdException w:name="List Bullet 3" w:semiHidden="1" w:unhideWhenUsed="1"/>
+    <w:lsdException w:name="List Bullet 4" w:semiHidden="1" w:unhideWhenUsed="1"/>
+    <w:lsdException w:name="List Bullet 5" w:semiHidden="1" w:unhideWhenUsed="1"/>
+    <w:lsdException w:name="List Number 2" w:semiHidden="1" w:unhideWhenUsed="1"/>
+    <w:lsdException w:name="List Number 3" w:semiHidden="1" w:unhideWhenUsed="1"/>
+    <w:lsdException w:name="List Number 4" w:semiHidden="1" w:unhideWhenUsed="1"/>
+    <w:lsdException w:name="List Number 5" w:semiHidden="1" w:unhideWhenUsed="1"/>
+    <w:lsdException w:name="Title" w:uiPriority="10" w:qFormat="1"/>
+    <w:lsdException w:name="Closing" w:semiHidden="1" w:unhideWhenUsed="1"/>
+    <w:lsdException w:name="Signature" w:semiHidden="1" w:unhideWhenUsed="1"/>
+    <w:lsdException w:name="Default Paragraph Font" w:semiHidden="1" w:uiPriority="1" w:unhideWhenUsed="1"/>
+    <w:lsdException w:name="Body Text" w:semiHidden="1" w:unhideWhenUsed="1"/>
+    <w:lsdException w:name="Body Text Indent" w:semiHidden="1" w:unhideWhenUsed="1"/>
+    <w:lsdException w:name="List Continue" w:semiHidden="1" w:unhideWhenUsed="1"/>
+    <w:lsdException w:name="List Continue 2" w:semiHidden="1" w:unhideWhenUsed="1"/>
+    <w:lsdException w:name="List Continue 3" w:semiHidden="1" w:unhideWhenUsed="1"/>
+    <w:lsdException w:name="List Continue 4" w:semiHidden="1" w:unhideWhenUsed="1"/>
+    <w:lsdException w:name="List Continue 5" w:semiHidden="1" w:unhideWhenUsed="1"/>
+    <w:lsdException w:name="Message Header" w:semiHidden="1" w:unhideWhenUsed="1"/>
+    <w:lsdException w:name="Subtitle" w:uiPriority="11" w:qFormat="1"/>
+    <w:lsdException w:name="Salutation" w:semiHidden="1" w:unhideWhenUsed="1"/>
+    <w:lsdException w:name="Date" w:semiHidden="1" w:unhideWhenUsed="1"/>
+    <w:lsdException w:name="Body Text First Indent" w:semiHidden="1" w:unhideWhenUsed="1"/>
+    <w:lsdException w:name="Body Text First Indent 2" w:semiHidden="1" w:unhideWhenUsed="1"/>
+    <w:lsdException w:name="Note Heading" w:semiHidden="1" w:unhideWhenUsed="1"/>
+    <w:lsdException w:name="Body Text 2" w:semiHidden="1" w:unhideWhenUsed="1"/>
+    <w:lsdException w:name="Body Text 3" w:semiHidden="1" w:unhideWhenUsed="1"/>
+    <w:lsdException w:name="Body Text Indent 2" w:semiHidden="1" w:unhideWhenUsed="1"/>
+    <w:lsdException w:name="Body Text Indent 3" w:semiHidden="1" w:unhideWhenUsed="1"/>
+    <w:lsdException w:name="Block Text" w:semiHidden="1" w:unhideWhenUsed="1"/>
+    <w:lsdException w:name="Hyperlink" w:semiHidden="1" w:unhideWhenUsed="1"/>
+    <w:lsdException w:name="FollowedHyperlink" w:semiHidden="1" w:unhideWhenUsed="1"/>
+    <w:lsdException w:name="Strong" w:uiPriority="22" w:qFormat="1"/>
+    <w:lsdException w:name="Emphasis" w:uiPriority="20" w:qFormat="1"/>
+    <w:lsdException w:name="Document Map" w:semiHidden="1" w:unhideWhenUsed="1"/>
+    <w:lsdException w:name="Plain Text" w:semiHidden="1" w:unhideWhenUsed="1"/>
+    <w:lsdException w:name="E-mail Signature" w:semiHidden="1" w:unhideWhenUsed="1"/>
+    <w:lsdException w:name="HTML Top of Form" w:semiHidden="1" w:unhideWhenUsed="1"/>
+    <w:lsdException w:name="HTML Bottom of Form" w:semiHidden="1" w:unhideWhenUsed="1"/>
+    <w:lsdException w:name="Normal (Web)" w:semiHidden="1" w:unhideWhenUsed="1"/>
+    <w:lsdException w:name="HTML Acronym" w:semiHidden="1" w:unhideWhenUsed="1"/>
+    <w:lsdException w:name="HTML Address" w:semiHidden="1" w:unhideWhenUsed="1"/>
+    <w:lsdException w:name="HTML Cite" w:semiHidden="1" w:unhideWhenUsed="1"/>
+    <w:lsdException w:name="HTML Code" w:semiHidden="1" w:unhideWhenUsed="1"/>
+    <w:lsdException w:name="HTML Definition" w:semiHidden="1" w:unhideWhenUsed="1"/>
+    <w:lsdException w:name="HTML Keyboard" w:semiHidden="1" w:unhideWhenUsed="1"/>
+    <w:lsdException w:name="HTML Preformatted" w:semiHidden="1" w:unhideWhenUsed="1"/>
+    <w:lsdException w:name="HTML Sample" w:semiHidden="1" w:unhideWhenUsed="1"/>
+    <w:lsdException w:name="HTML Typewriter" w:semiHidden="1" w:unhideWhenUsed="1"/>
+    <w:lsdException w:name="HTML Variable" w:semiHidden="1" w:unhideWhenUsed="1"/>
+    <w:lsdException w:name="Normal Table" w:semiHidden="1" w:unhideWhenUsed="1"/>
+    <w:lsdException w:name="annotation subject" w:semiHidden="1" w:unhideWhenUsed="1"/>
+    <w:lsdException w:name="No List" w:semiHidden="1" w:unhideWhenUsed="1"/>
+    <w:lsdException w:name="Outline List 1" w:semiHidden="1" w:unhideWhenUsed="1"/>
+    <w:lsdException w:name="Outline List 2" w:semiHidden="1" w:unhideWhenUsed="1"/>
+    <w:lsdException w:name="Outline List 3" w:semiHidden="1" w:unhideWhenUsed="1"/>
+    <w:lsdException w:name="Table Simple 1" w:semiHidden="1" w:unhideWhenUsed="1"/>
+    <w:lsdException w:name="Table Simple 2" w:semiHidden="1" w:unhideWhenUsed="1"/>
+    <w:lsdException w:name="Table Simple 3" w:semiHidden="1" w:unhideWhenUsed="1"/>
+    <w:lsdException w:name="Table Classic 1" w:semiHidden="1" w:unhideWhenUsed="1"/>
+    <w:lsdException w:name="Table Classic 2" w:semiHidden="1" w:unhideWhenUsed="1"/>
+    <w:lsdException w:name="Table Classic 3" w:semiHidden="1" w:unhideWhenUsed="1"/>
+    <w:lsdException w:name="Table Classic 4" w:semiHidden="1" w:unhideWhenUsed="1"/>
+    <w:lsdException w:name="Table Colorful 1" w:semiHidden="1" w:unhideWhenUsed="1"/>
+    <w:lsdException w:name="Table Colorful 2" w:semiHidden="1" w:unhideWhenUsed="1"/>
+    <w:lsdException w:name="Table Colorful 3" w:semiHidden="1" w:unhideWhenUsed="1"/>
+    <w:lsdException w:name="Table Columns 1" w:semiHidden="1" w:unhideWhenUsed="1"/>
+    <w:lsdException w:name="Table Columns 2" w:semiHidden="1" w:unhideWhenUsed="1"/>
+    <w:lsdException w:name="Table Columns 3" w:semiHidden="1" w:unhideWhenUsed="1"/>
+    <w:lsdException w:name="Table Columns 4" w:semiHidden="1" w:unhideWhenUsed="1"/>
+    <w:lsdException w:name="Table Columns 5" w:semiHidden="1" w:unhideWhenUsed="1"/>
+    <w:lsdException w:name="Table Grid 1" w:semiHidden="1" w:unhideWhenUsed="1"/>
+    <w:lsdException w:name="Table Grid 2" w:semiHidden="1" w:unhideWhenUsed="1"/>
+    <w:lsdException w:name="Table Grid 3" w:semiHidden="1" w:unhideWhenUsed="1"/>
+    <w:lsdException w:name="Table Grid 4" w:semiHidden="1" w:unhideWhenUsed="1"/>
+    <w:lsdException w:name="Table Grid 5" w:semiHidden="1" w:unhideWhenUsed="1"/>
+    <w:lsdException w:name="Table Grid 6" w:semiHidden="1" w:unhideWhenUsed="1"/>
+    <w:lsdException w:name="Table Grid 7" w:semiHidden="1" w:unhideWhenUsed="1"/>
+    <w:lsdException w:name="Table Grid 8" w:semiHidden="1" w:unhideWhenUsed="1"/>
+    <w:lsdException w:name="Table List 1" w:semiHidden="1" w:unhideWhenUsed="1"/>
+    <w:lsdException w:name="Table List 2" w:semiHidden="1" w:unhideWhenUsed="1"/>
+    <w:lsdException w:name="Table List 3" w:semiHidden="1" w:unhideWhenUsed="1"/>
+    <w:lsdException w:name="Table List 4" w:semiHidden="1" w:unhideWhenUsed="1"/>
+    <w:lsdException w:name="Table List 5" w:semiHidden="1" w:unhideWhenUsed="1"/>
+    <w:lsdException w:name="Table List 6" w:semiHidden="1" w:unhideWhenUsed="1"/>
+    <w:lsdException w:name="Table List 7" w:semiHidden="1" w:unhideWhenUsed="1"/>
+    <w:lsdException w:name="Table List 8" w:semiHidden="1" w:unhideWhenUsed="1"/>
+    <w:lsdException w:name="Table 3D effects 1" w:semiHidden="1" w:unhideWhenUsed="1"/>
+    <w:lsdException w:name="Table 3D effects 2" w:semiHidden="1" w:unhideWhenUsed="1"/>
+    <w:lsdException w:name="Table 3D effects 3" w:semiHidden="1" w:unhideWhenUsed="1"/>
+    <w:lsdException w:name="Table Contemporary" w:semiHidden="1" w:unhideWhenUsed="1"/>
+    <w:lsdException w:name="Table Elegant" w:semiHidden="1" w:unhideWhenUsed="1"/>
+    <w:lsdException w:name="Table Professional" w:semiHidden="1" w:unhideWhenUsed="1"/>
+    <w:lsdException w:name="Table Subtle 1" w:semiHidden="1" w:unhideWhenUsed="1"/>
+    <w:lsdException w:name="Table Subtle 2" w:semiHidden="1" w:unhideWhenUsed="1"/>
+    <w:lsdException w:name="Table Web 1" w:semiHidden="1" w:unhideWhenUsed="1"/>
+    <w:lsdException w:name="Table Web 2" w:semiHidden="1" w:unhideWhenUsed="1"/>
+    <w:lsdException w:name="Table Web 3" w:semiHidden="1" w:unhideWhenUsed="1"/>
+    <w:lsdException w:name="Balloon Text" w:semiHidden="1" w:unhideWhenUsed="1"/>
+    <w:lsdException w:name="Table Grid" w:uiPriority="59"/>
+    <w:lsdException w:name="Table Theme" w:semiHidden="1" w:unhideWhenUsed="1"/>
+    <w:lsdException w:name="Placeholder Text" w:semiHidden="1"/>
+    <w:lsdException w:name="No Spacing" w:uiPriority="1" w:qFormat="1"/>
+    <w:lsdException w:name="Light Shading" w:uiPriority="60"/>
+    <w:lsdException w:name="Light List" w:uiPriority="61"/>
+    <w:lsdException w:name="Light Grid" w:uiPriority="62"/>
+    <w:lsdException w:name="Medium Shading 1" w:uiPriority="63"/>
+    <w:lsdException w:name="Medium Shading 2" w:uiPriority="64"/>
+    <w:lsdException w:name="Medium List 1" w:uiPriority="65"/>
+    <w:lsdException w:name="Medium List 2" w:uiPriority="66"/>
+    <w:lsdException w:name="Medium Grid 1" w:uiPriority="67"/>
+    <w:lsdException w:name="Medium Grid 2" w:uiPriority="68"/>
+    <w:lsdException w:name="Medium Grid 3" w:uiPriority="69"/>
+    <w:lsdException w:name="Dark List" w:uiPriority="70"/>
+    <w:lsdException w:name="Colorful Shading" w:uiPriority="71"/>
+    <w:lsdException w:name="Colorful List" w:uiPriority="72"/>
+    <w:lsdException w:name="Colorful Grid" w:uiPriority="73"/>
+    <w:lsdException w:name="Light Shading Accent 1" w:uiPriority="60"/>
+    <w:lsdException w:name="Light List Accent 1" w:uiPriority="61"/>
+    <w:lsdException w:name="Light Grid Accent 1" w:uiPriority="62"/>
+    <w:lsdException w:name="Medium Shading 1 Accent 1" w:uiPriority="63"/>
+    <w:lsdException w:name="Medium Shading 2 Accent 1" w:uiPriority="64"/>
+    <w:lsdException w:name="Medium List 1 Accent 1" w:uiPriority="65"/>
+    <w:lsdException w:name="Revision" w:semiHidden="1"/>
+    <w:lsdException w:name="List Paragraph" w:uiPriority="34" w:qFormat="1"/>
+    <w:lsdException w:name="Quote" w:uiPriority="29" w:qFormat="1"/>
+    <w:lsdException w:name="Intense Quote" w:uiPriority="30" w:qFormat="1"/>
+    <w:lsdException w:name="Medium List 2 Accent 1" w:uiPriority="66"/>
+    <w:lsdException w:name="Medium Grid 1 Accent 1" w:uiPriority="67"/>
+    <w:lsdException w:name="Medium Grid 2 Accent 1" w:uiPriority="68"/>
+    <w:lsdException w:name="Medium Grid 3 Accent 1" w:uiPriority="69"/>
+    <w:lsdException w:name="Dark List Accent 1" w:uiPriority="70"/>
+    <w:lsdException w:name="Colorful Shading Accent 1" w:uiPriority="71"/>
+    <w:lsdException w:name="Colorful List Accent 1" w:uiPriority="72"/>
+    <w:lsdException w:name="Colorful Grid Accent 1" w:uiPriority="73"/>
+    <w:lsdException w:name="Light Shading Accent 2" w:uiPriority="60"/>
+    <w:lsdException w:name="Light List Accent 2" w:uiPriority="61"/>
+    <w:lsdException w:name="Light Grid Accent 2" w:uiPriority="62"/>
+    <w:lsdException w:name="Medium Shading 1 Accent 2" w:uiPriority="63"/>
+    <w:lsdException w:name="Medium Shading 2 Accent 2" w:uiPriority="64"/>
+    <w:lsdException w:name="Medium List 1 Accent 2" w:uiPriority="65"/>
+    <w:lsdException w:name="Medium List 2 Accent 2" w:uiPriority="66"/>
+    <w:lsdException w:name="Medium Grid 1 Accent 2" w:uiPriority="67"/>
+    <w:lsdException w:name="Medium Grid 2 Accent 2" w:uiPriority="68"/>
+    <w:lsdException w:name="Medium Grid 3 Accent 2" w:uiPriority="69"/>
+    <w:lsdException w:name="Dark List Accent 2" w:uiPriority="70"/>
+    <w:lsdException w:name="Colorful Shading Accent 2" w:uiPriority="71"/>
+    <w:lsdException w:name="Colorful List Accent 2" w:uiPriority="72"/>
+    <w:lsdException w:name="Colorful Grid Accent 2" w:uiPriority="73"/>
+    <w:lsdException w:name="Light Shading Accent 3" w:uiPriority="60"/>
+    <w:lsdException w:name="Light List Accent 3" w:uiPriority="61"/>
+    <w:lsdException w:name="Light Grid Accent 3" w:uiPriority="62"/>
+    <w:lsdException w:name="Medium Shading 1 Accent 3" w:uiPriority="63"/>
+    <w:lsdException w:name="Medium Shading 2 Accent 3" w:uiPriority="64"/>
+    <w:lsdException w:name="Medium List 1 Accent 3" w:uiPriority="65"/>
+    <w:lsdException w:name="Medium List 2 Accent 3" w:uiPriority="66"/>
+    <w:lsdException w:name="Medium Grid 1 Accent 3" w:uiPriority="67"/>
+    <w:lsdException w:name="Medium Grid 2 Accent 3" w:uiPriority="68"/>
+    <w:lsdException w:name="Medium Grid 3 Accent 3" w:uiPriority="69"/>
+    <w:lsdException w:name="Dark List Accent 3" w:uiPriority="70"/>
+    <w:lsdException w:name="Colorful Shading Accent 3" w:uiPriority="71"/>
+    <w:lsdException w:name="Colorful List Accent 3" w:uiPriority="72"/>
+    <w:lsdException w:name="Colorful Grid Accent 3" w:uiPriority="73"/>
+    <w:lsdException w:name="Light Shading Accent 4" w:uiPriority="60"/>
+    <w:lsdException w:name="Light List Accent 4" w:uiPriority="61"/>
+    <w:lsdException w:name="Light Grid Accent 4" w:uiPriority="62"/>
+    <w:lsdException w:name="Medium Shading 1 Accent 4" w:uiPriority="63"/>
+    <w:lsdException w:name="Medium Shading 2 Accent 4" w:uiPriority="64"/>
+    <w:lsdException w:name="Medium List 1 Accent 4" w:uiPriority="65"/>
+    <w:lsdException w:name="Medium List 2 Accent 4" w:uiPriority="66"/>
+    <w:lsdException w:name="Medium Grid 1 Accent 4" w:uiPriority="67"/>
+    <w:lsdException w:name="Medium Grid 2 Accent 4" w:uiPriority="68"/>
+    <w:lsdException w:name="Medium Grid 3 Accent 4" w:uiPriority="69"/>
+    <w:lsdException w:name="Dark List Accent 4" w:uiPriority="70"/>
+    <w:lsdException w:name="Colorful Shading Accent 4" w:uiPriority="71"/>
+    <w:lsdException w:name="Colorful List Accent 4" w:uiPriority="72"/>
+    <w:lsdException w:name="Colorful Grid Accent 4" w:uiPriority="73"/>
+    <w:lsdException w:name="Light Shading Accent 5" w:uiPriority="60"/>
+    <w:lsdException w:name="Light List Accent 5" w:uiPriority="61"/>
+    <w:lsdException w:name="Light Grid Accent 5" w:uiPriority="62"/>
+    <w:lsdException w:name="Medium Shading 1 Accent 5" w:uiPriority="63"/>
+    <w:lsdException w:name="Medium Shading 2 Accent 5" w:uiPriority="64"/>
+    <w:lsdException w:name="Medium List 1 Accent 5" w:uiPriority="65"/>
+    <w:lsdException w:name="Medium List 2 Accent 5" w:uiPriority="66"/>
+    <w:lsdException w:name="Medium Grid 1 Accent 5" w:uiPriority="67"/>
+    <w:lsdException w:name="Medium Grid 2 Accent 5" w:uiPriority="68"/>
+    <w:lsdException w:name="Medium Grid 3 Accent 5" w:uiPriority="69"/>
+    <w:lsdException w:name="Dark List Accent 5" w:uiPriority="70"/>
+    <w:lsdException w:name="Colorful Shading Accent 5" w:uiPriority="71"/>
+    <w:lsdException w:name="Colorful List Accent 5" w:uiPriority="72"/>
+    <w:lsdException w:name="Colorful Grid Accent 5" w:uiPriority="73"/>
+    <w:lsdException w:name="Light Shading Accent 6" w:uiPriority="60"/>
+    <w:lsdException w:name="Light List Accent 6" w:uiPriority="61"/>
+    <w:lsdException w:name="Light Grid Accent 6" w:uiPriority="62"/>
+    <w:lsdException w:name="Medium Shading 1 Accent 6" w:uiPriority="63"/>
+    <w:lsdException w:name="Medium Shading 2 Accent 6" w:uiPriority="64"/>
+    <w:lsdException w:name="Medium List 1 Accent 6" w:uiPriority="65"/>
+    <w:lsdException w:name="Medium List 2 Accent 6" w:uiPriority="66"/>
+    <w:lsdException w:name="Medium Grid 1 Accent 6" w:uiPriority="67"/>
+    <w:lsdException w:name="Medium Grid 2 Accent 6" w:uiPriority="68"/>
+    <w:lsdException w:name="Medium Grid 3 Accent 6" w:uiPriority="69"/>
+    <w:lsdException w:name="Dark List Accent 6" w:uiPriority="70"/>
+    <w:lsdException w:name="Colorful Shading Accent 6" w:uiPriority="71"/>
+    <w:lsdException w:name="Colorful List Accent 6" w:uiPriority="72"/>
+    <w:lsdException w:name="Colorful Grid Accent 6" w:uiPriority="73"/>
+    <w:lsdException w:name="Subtle Emphasis" w:uiPriority="19" w:qFormat="1"/>
+    <w:lsdException w:name="Intense Emphasis" w:uiPriority="21" w:qFormat="1"/>
+    <w:lsdException w:name="Subtle Reference" w:uiPriority="31" w:qFormat="1"/>
+    <w:lsdException w:name="Intense Reference" w:uiPriority="32" w:qFormat="1"/>
+    <w:lsdException w:name="Book Title" w:uiPriority="33" w:qFormat="1"/>
+    <w:lsdException w:name="Bibliography" w:semiHidden="1" w:uiPriority="37" w:unhideWhenUsed="1"/>
+    <w:lsdException w:name="TOC Heading" w:semiHidden="1" w:uiPriority="39" w:unhideWhenUsed="1" w:qFormat="1"/>
+    <w:lsdException w:name="Grid Table 4" w:uiPriority="49"/>
+    <w:lsdException w:name="Grid Table 5 Dark" w:uiPriority="50"/>
+    <w:lsdException w:name="Grid Table 6 Colorful" w:uiPriority="51"/>
+    <w:lsdException w:name="Grid Table 7 Colorful" w:uiPriority="52"/>
+    <w:lsdException w:name="Grid Table 1 Light Accent 1" w:uiPriority="46"/>
+    <w:lsdException w:name="Grid Table 2 Accent 1" w:uiPriority="47"/>
+    <w:lsdException w:name="Grid Table 3 Accent 1" w:uiPriority="48"/>
+    <w:lsdException w:name="Grid Table 4 Accent 1" w:uiPriority="49"/>
+    <w:lsdException w:name="Grid Table 5 Dark Accent 1" w:uiPriority="50"/>
+    <w:lsdException w:name="Grid Table 6 Colorful Accent 1" w:uiPriority="51"/>
+    <w:lsdException w:name="Grid Table 7 Colorful Accent 1" w:uiPriority="52"/>
+    <w:lsdException w:name="Grid Table 1 Light Accent 2" w:uiPriority="46"/>
+    <w:lsdException w:name="Grid Table 2 Accent 2" w:uiPriority="47"/>
+    <w:lsdException w:name="Grid Table 3 Accent 2" w:uiPriority="48"/>
+    <w:lsdException w:name="Grid Table 4 Accent 2" w:uiPriority="49"/>
+    <w:lsdException w:name="Grid Table 5 Dark Accent 2" w:uiPriority="50"/>
+    <w:lsdException w:name="Grid Table 6 Colorful Accent 2" w:uiPriority="51"/>
+    <w:lsdException w:name="Grid Table 7 Colorful Accent 2" w:uiPriority="52"/>
+    <w:lsdException w:name="Grid Table 1 Light Accent 3" w:uiPriority="46"/>
+    <w:lsdException w:name="Grid Table 2 Accent 3" w:uiPriority="47"/>
+    <w:lsdException w:name="Grid Table 3 Accent 3" w:uiPriority="48"/>
+    <w:lsdException w:name="Grid Table 4 Accent 3" w:uiPriority="49"/>
+    <w:lsdException w:name="Grid Table 5 Dark Accent 3" w:uiPriority="50"/>
+    <w:lsdException w:name="Grid Table 6 Colorful Accent 3" w:uiPriority="51"/>
+    <w:lsdException w:name="Grid Table 7 Colorful Accent 3" w:uiPriority="52"/>
+    <w:lsdException w:name="Grid Table 1 Light Accent 4" w:uiPriority="46"/>
+    <w:lsdException w:name="Grid Table 2 Accent 4" w:uiPriority="47"/>
+    <w:lsdException w:name="Grid Table 3 Accent 4" w:uiPriority="48"/>
+    <w:lsdException w:name="Grid Table 4 Accent 4" w:uiPriority="49"/>
+    <w:lsdException w:name="Grid Table 5 Dark Accent 4" w:uiPriority="50"/>
+    <w:lsdException w:name="Grid Table 6 Colorful Accent 4" w:uiPriority="51"/>
+    <w:lsdException w:name="Grid Table 7 Colorful Accent 4" w:uiPriority="52"/>
+    <w:lsdException w:name="Grid Table 1 Light Accent 5" w:uiPriority="46"/>
+    <w:lsdException w:name="Grid Table 2 Accent 5" w:uiPriority="47"/>
+    <w:lsdException w:name="Grid Table 3 Accent 5" w:uiPriority="48"/>
+    <w:lsdException w:name="Grid Table 4 Accent 5" w:uiPriority="49"/>
+    <w:lsdException w:name="Grid Table 5 Dark Accent 5" w:uiPriority="50"/>
+    <w:lsdException w:name="Grid Table 6 Colorful Accent 5" w:uiPriority="51"/>
+    <w:lsdException w:name="Grid Table 7 Colorful Accent 5" w:uiPriority="52"/>
+    <w:lsdException w:name="Grid Table 1 Light Accent 6" w:uiPriority="46"/>
+    <w:lsdException w:name="Grid Table 2 Accent 6" w:uiPriority="47"/>
+    <w:lsdException w:name="Grid Table 3 Accent 6" w:uiPriority="48"/>
+    <w:lsdException w:name="Grid Table 4 Accent 6" w:uiPriority="49"/>
+    <w:lsdException w:name="Grid Table 5 Dark Accent 6" w:uiPriority="50"/>
+    <w:lsdException w:name="Grid Table 6 Colorful Accent 6" w:uiPriority="51"/>
+    <w:lsdException w:name="Grid Table 7 Colorful Accent 6" w:uiPriority="52"/>
+    <w:lsdException w:name="List Table 1 Light" w:uiPriority="46"/>
+    <w:lsdException w:name="List Table 2" w:uiPriority="47"/>
+    <w:lsdException w:name="List Table 3" w:uiPriority="48"/>
+    <w:lsdException w:name="List Table 4" w:uiPriority="49"/>
+    <w:lsdException w:name="List Table 5 Dark" w:uiPriority="50"/>
+    <w:lsdException w:name="List Table 6 Colorful" w:uiPriority="51"/>
+    <w:lsdException w:name="List Table 7 Colorful" w:uiPriority="52"/>
+    <w:lsdException w:name="List Table 1 Light Accent 1" w:uiPriority="46"/>
+    <w:lsdException w:name="List Table 2 Accent 1" w:uiPriority="47"/>
+    <w:lsdException w:name="List Table 3 Accent 1" w:uiPriority="48"/>
+    <w:lsdException w:name="List Table 4 Accent 1" w:uiPriority="49"/>
+    <w:lsdException w:name="List Table 5 Dark Accent 1" w:uiPriority="50"/>
+    <w:lsdException w:name="List Table 6 Colorful Accent 1" w:uiPriority="51"/>
+    <w:lsdException w:name="List Table 7 Colorful Accent 1" w:uiPriority="52"/>
+    <w:lsdException w:name="List Table 1 Light Accent 2" w:uiPriority="46"/>
+    <w:lsdException w:name="List Table 2 Accent 2" w:uiPriority="47"/>
+    <w:lsdException w:name="List Table 3 Accent 2" w:uiPriority="48"/>
+    <w:lsdException w:name="List Table 4 Accent 2" w:uiPriority="49"/>
+    <w:lsdException w:name="List Table 5 Dark Accent 2" w:uiPriority="50"/>
+    <w:lsdException w:name="List Table 6 Colorful Accent 2" w:uiPriority="51"/>
+    <w:lsdException w:name="List Table 7 Colorful Accent 2" w:uiPriority="52"/>
+    <w:lsdException w:name="List Table 1 Light Accent 3" w:uiPriority="46"/>
+    <w:lsdException w:name="List Table 2 Accent 3" w:uiPriority="47"/>
+    <w:lsdException w:name="List Table 3 Accent 3" w:uiPriority="48"/>
+    <w:lsdException w:name="List Table 4 Accent 3" w:uiPriority="49"/>
+    <w:lsdException w:name="List Table 5 Dark Accent 3" w:uiPriority="50"/>
+    <w:lsdException w:name="List Table 6 Colorful Accent 3" w:uiPriority="51"/>
+    <w:lsdException w:name="List Table 7 Colorful Accent 3" w:uiPriority="52"/>
+    <w:lsdException w:name="List Table 1 Light Accent 4" w:uiPriority="46"/>
+    <w:lsdException w:name="List Table 2 Accent 4" w:uiPriority="47"/>
+    <w:lsdException w:name="List Table 3 Accent 4" w:uiPriority="48"/>
+    <w:lsdException w:name="List Table 4 Accent 4" w:uiPriority="49"/>
+    <w:lsdException w:name="List Table 5 Dark Accent 4" w:uiPriority="50"/>
+    <w:lsdException w:name="List Table 6 Colorful Accent 4" w:uiPriority="51"/>
+    <w:lsdException w:name="List Table 7 Colorful Accent 4" w:uiPriority="52"/>
+    <w:lsdException w:name="List Table 1 Light Accent 5" w:uiPriority="46"/>
+    <w:lsdException w:name="List Table 2 Accent 5" w:uiPriority="47"/>
+    <w:lsdException w:name="List Table 3 Accent 5" w:uiPriority="48"/>
+    <w:lsdException w:name="List Table 4 Accent 5" w:uiPriority="49"/>
+    <w:lsdException w:name="List Table 5 Dark Accent 5" w:uiPriority="50"/>
+    <w:lsdException w:name="List Table 6 Colorful Accent 5" w:uiPriority="51"/>
+    <w:lsdException w:name="List Table 7 Colorful Accent 5" w:uiPriority="52"/>
+    <w:lsdException w:name="List Table 1 Light Accent 6" w:uiPriority="46"/>
+    <w:lsdException w:name="List Table 2 Accent 6" w:uiPriority="47"/>
+    <w:lsdException w:name="List Table 3 Accent 6" w:uiPriority="48"/>
+    <w:lsdException w:name="List Table 4 Accent 6" w:uiPriority="49"/>
+    <w:lsdException w:name="List Table 5 Dark Accent 6" w:uiPriority="50"/>
+    <w:lsdException w:name="List Table 6 Colorful Accent 6" w:uiPriority="51"/>
+    <w:lsdException w:name="List Table 7 Colorful Accent 6" w:uiPriority="52"/>
   </w:latentStyles>
   <w:style w:type="paragraph" w:default="1" w:styleId="Normal">
     <w:name w:val="Normal"/>
@@ -1496,14 +1565,15 @@
   </w:style>
   <w:style w:type="character" w:default="1" w:styleId="DefaultParagraphFont">
     <w:name w:val="Default Paragraph Font"/>
+    <w:uiPriority w:val="1"/>
     <w:semiHidden/>
     <w:unhideWhenUsed/>
   </w:style>
   <w:style w:type="table" w:default="1" w:styleId="TableNormal">
     <w:name w:val="Normal Table"/>
+    <w:uiPriority w:val="99"/>
     <w:semiHidden/>
     <w:unhideWhenUsed/>
-    <w:qFormat/>
     <w:tblPr>
       <w:tblInd w:w="0" w:type="dxa"/>
       <w:tblCellMar>
@@ -1516,6 +1586,7 @@
   </w:style>
   <w:style w:type="numbering" w:default="1" w:styleId="NoList">
     <w:name w:val="No List"/>
+    <w:uiPriority w:val="99"/>
     <w:semiHidden/>
     <w:unhideWhenUsed/>
   </w:style>

</xml_diff>